<commit_message>
updating lines without dates
</commit_message>
<xml_diff>
--- a/NFL Project Work Flow.docx
+++ b/NFL Project Work Flow.docx
@@ -162,6 +162,114 @@
       <w:pPr>
         <w:pStyle w:val="ListParagraph"/>
         <w:numPr>
+          <w:ilvl w:val="5"/>
+          <w:numId w:val="1"/>
+        </w:numPr>
+      </w:pPr>
+      <w:r>
+        <w:t>Added columns are calculations based on existing data in CSV</w:t>
+      </w:r>
+    </w:p>
+    <w:p>
+      <w:pPr>
+        <w:pStyle w:val="ListParagraph"/>
+        <w:numPr>
+          <w:ilvl w:val="6"/>
+          <w:numId w:val="1"/>
+        </w:numPr>
+      </w:pPr>
+      <w:r>
+        <w:t>Point differential</w:t>
+      </w:r>
+    </w:p>
+    <w:p>
+      <w:pPr>
+        <w:pStyle w:val="ListParagraph"/>
+        <w:numPr>
+          <w:ilvl w:val="6"/>
+          <w:numId w:val="1"/>
+        </w:numPr>
+      </w:pPr>
+      <w:r>
+        <w:t>Actual Total</w:t>
+      </w:r>
+    </w:p>
+    <w:p>
+      <w:pPr>
+        <w:pStyle w:val="ListParagraph"/>
+        <w:numPr>
+          <w:ilvl w:val="2"/>
+          <w:numId w:val="1"/>
+        </w:numPr>
+      </w:pPr>
+      <w:r>
+        <w:t>Issues relating to final data sources</w:t>
+      </w:r>
+    </w:p>
+    <w:p>
+      <w:pPr>
+        <w:pStyle w:val="ListParagraph"/>
+        <w:numPr>
+          <w:ilvl w:val="3"/>
+          <w:numId w:val="1"/>
+        </w:numPr>
+      </w:pPr>
+      <w:r>
+        <w:t>Football Outsiders</w:t>
+      </w:r>
+    </w:p>
+    <w:p>
+      <w:pPr>
+        <w:pStyle w:val="ListParagraph"/>
+        <w:numPr>
+          <w:ilvl w:val="4"/>
+          <w:numId w:val="1"/>
+        </w:numPr>
+      </w:pPr>
+      <w:r>
+        <w:t xml:space="preserve">Across all teams in 2017 </w:t>
+      </w:r>
+      <w:r>
+        <w:t>weeks 1 and 2 duplicated</w:t>
+      </w:r>
+    </w:p>
+    <w:p>
+      <w:pPr>
+        <w:pStyle w:val="ListParagraph"/>
+        <w:numPr>
+          <w:ilvl w:val="4"/>
+          <w:numId w:val="1"/>
+        </w:numPr>
+      </w:pPr>
+      <w:r>
+        <w:t>Solution: Eliminated second iteration of weeks 1 and 2</w:t>
+      </w:r>
+    </w:p>
+    <w:p>
+      <w:pPr>
+        <w:pStyle w:val="ListParagraph"/>
+        <w:numPr>
+          <w:ilvl w:val="4"/>
+          <w:numId w:val="1"/>
+        </w:numPr>
+      </w:pPr>
+      <w:r>
+        <w:t>Reasoning: T</w:t>
+      </w:r>
+      <w:r>
+        <w:t>ested bye weeks f</w:t>
+      </w:r>
+      <w:r>
+        <w:t>or the noted weeks</w:t>
+      </w:r>
+      <w:r>
+        <w:t>, as bye weeks should reflect a zero value, found the second iteration was bad data as the bye weeks contained data values not equal to zero.</w:t>
+      </w:r>
+    </w:p>
+    <w:p>
+      <w:pPr>
+        <w:pStyle w:val="ListParagraph"/>
+        <w:numPr>
           <w:ilvl w:val="1"/>
           <w:numId w:val="1"/>
         </w:numPr>
@@ -169,6 +277,15 @@
       <w:r>
         <w:t>Data pre-processing</w:t>
       </w:r>
+      <w:r>
+        <w:t xml:space="preserve"> </w:t>
+      </w:r>
+      <w:r>
+        <w:rPr>
+          <w:u w:val="single"/>
+        </w:rPr>
+        <w:t>Due: 10/12/19</w:t>
+      </w:r>
     </w:p>
     <w:p>
       <w:pPr>
@@ -180,9 +297,39 @@
       </w:pPr>
       <w:r>
         <w:t>ETL</w:t>
+      </w:r>
+    </w:p>
+    <w:p>
+      <w:pPr>
+        <w:pStyle w:val="ListParagraph"/>
+        <w:numPr>
+          <w:ilvl w:val="3"/>
+          <w:numId w:val="1"/>
+        </w:numPr>
+      </w:pPr>
+      <w:r>
+        <w:t>Extract</w:t>
+      </w:r>
+    </w:p>
+    <w:p>
+      <w:pPr>
+        <w:pStyle w:val="ListParagraph"/>
+        <w:numPr>
+          <w:ilvl w:val="4"/>
+          <w:numId w:val="1"/>
+        </w:numPr>
+      </w:pPr>
+      <w:r>
+        <w:t>Copy Past</w:t>
+      </w:r>
+      <w:r>
+        <w:t>e</w:t>
       </w:r>
       <w:bookmarkStart w:id="0" w:name="_GoBack"/>
       <w:bookmarkEnd w:id="0"/>
+      <w:r>
+        <w:t xml:space="preserve"> / Scrape</w:t>
+      </w:r>
     </w:p>
     <w:p>
       <w:pPr>
@@ -193,7 +340,7 @@
         </w:numPr>
       </w:pPr>
       <w:r>
-        <w:t>Extract</w:t>
+        <w:t>Transform</w:t>
       </w:r>
     </w:p>
     <w:p>
@@ -205,7 +352,16 @@
         </w:numPr>
       </w:pPr>
       <w:r>
-        <w:t>Copy Pasta / Scrape</w:t>
+        <w:t xml:space="preserve">Clean up CSV in excel or </w:t>
+      </w:r>
+      <w:r>
+        <w:t>J</w:t>
+      </w:r>
+      <w:r>
+        <w:t>u</w:t>
+      </w:r>
+      <w:r>
+        <w:t>pyter Notebook</w:t>
       </w:r>
     </w:p>
     <w:p>
@@ -217,7 +373,7 @@
         </w:numPr>
       </w:pPr>
       <w:r>
-        <w:t>Transform</w:t>
+        <w:t>Load</w:t>
       </w:r>
     </w:p>
     <w:p>
@@ -228,19 +384,56 @@
           <w:numId w:val="1"/>
         </w:numPr>
       </w:pPr>
-      <w:proofErr w:type="spellStart"/>
-      <w:r>
-        <w:t>J</w:t>
-      </w:r>
-      <w:r>
-        <w:t>u</w:t>
-      </w:r>
-      <w:r>
-        <w:t>pyter</w:t>
-      </w:r>
-      <w:proofErr w:type="spellEnd"/>
-      <w:r>
-        <w:t xml:space="preserve"> Notebook</w:t>
+      <w:r>
+        <w:t>Building database</w:t>
+      </w:r>
+      <w:r>
+        <w:t xml:space="preserve"> in PostgreSQL</w:t>
+      </w:r>
+    </w:p>
+    <w:p>
+      <w:pPr>
+        <w:pStyle w:val="ListParagraph"/>
+        <w:numPr>
+          <w:ilvl w:val="1"/>
+          <w:numId w:val="1"/>
+        </w:numPr>
+      </w:pPr>
+      <w:r>
+        <w:t>Researching the models</w:t>
+      </w:r>
+      <w:r>
+        <w:t xml:space="preserve"> </w:t>
+      </w:r>
+      <w:r>
+        <w:rPr>
+          <w:u w:val="single"/>
+        </w:rPr>
+        <w:t>Due: 10/14/19</w:t>
+      </w:r>
+    </w:p>
+    <w:p>
+      <w:pPr>
+        <w:pStyle w:val="ListParagraph"/>
+        <w:numPr>
+          <w:ilvl w:val="2"/>
+          <w:numId w:val="1"/>
+        </w:numPr>
+      </w:pPr>
+      <w:r>
+        <w:t>Test fake data</w:t>
+      </w:r>
+    </w:p>
+    <w:p>
+      <w:pPr>
+        <w:pStyle w:val="ListParagraph"/>
+        <w:numPr>
+          <w:ilvl w:val="2"/>
+          <w:numId w:val="1"/>
+        </w:numPr>
+      </w:pPr>
+      <w:r>
+        <w:t>Model Types</w:t>
       </w:r>
     </w:p>
     <w:p>
@@ -252,19 +445,31 @@
         </w:numPr>
       </w:pPr>
       <w:r>
-        <w:t>Load</w:t>
-      </w:r>
-    </w:p>
-    <w:p>
-      <w:pPr>
-        <w:pStyle w:val="ListParagraph"/>
-        <w:numPr>
-          <w:ilvl w:val="4"/>
-          <w:numId w:val="1"/>
-        </w:numPr>
-      </w:pPr>
-      <w:r>
-        <w:t>Building database</w:t>
+        <w:t>Categorical</w:t>
+      </w:r>
+    </w:p>
+    <w:p>
+      <w:pPr>
+        <w:pStyle w:val="ListParagraph"/>
+        <w:numPr>
+          <w:ilvl w:val="3"/>
+          <w:numId w:val="1"/>
+        </w:numPr>
+      </w:pPr>
+      <w:r>
+        <w:t>Neural Network</w:t>
+      </w:r>
+    </w:p>
+    <w:p>
+      <w:pPr>
+        <w:pStyle w:val="ListParagraph"/>
+        <w:numPr>
+          <w:ilvl w:val="3"/>
+          <w:numId w:val="1"/>
+        </w:numPr>
+      </w:pPr>
+      <w:r>
+        <w:t>Table Search</w:t>
       </w:r>
     </w:p>
     <w:p>
@@ -276,7 +481,31 @@
         </w:numPr>
       </w:pPr>
       <w:r>
-        <w:t>Researching the models</w:t>
+        <w:t>Training and testing for the best model</w:t>
+      </w:r>
+      <w:r>
+        <w:t xml:space="preserve"> </w:t>
+      </w:r>
+      <w:r>
+        <w:rPr>
+          <w:u w:val="single"/>
+        </w:rPr>
+        <w:t>Due: 10/16/19</w:t>
+      </w:r>
+    </w:p>
+    <w:p>
+      <w:pPr>
+        <w:pStyle w:val="ListParagraph"/>
+        <w:numPr>
+          <w:ilvl w:val="1"/>
+          <w:numId w:val="1"/>
+        </w:numPr>
+      </w:pPr>
+      <w:r>
+        <w:t>Evaluation of result</w:t>
+      </w:r>
+      <w:r>
+        <w:t xml:space="preserve"> – Due: 10/19/19</w:t>
       </w:r>
     </w:p>
     <w:p>
@@ -288,79 +517,7 @@
         </w:numPr>
       </w:pPr>
       <w:r>
-        <w:t>Test fake data</w:t>
-      </w:r>
-    </w:p>
-    <w:p>
-      <w:pPr>
-        <w:pStyle w:val="ListParagraph"/>
-        <w:numPr>
-          <w:ilvl w:val="2"/>
-          <w:numId w:val="1"/>
-        </w:numPr>
-      </w:pPr>
-      <w:r>
-        <w:t>Model Types</w:t>
-      </w:r>
-    </w:p>
-    <w:p>
-      <w:pPr>
-        <w:pStyle w:val="ListParagraph"/>
-        <w:numPr>
-          <w:ilvl w:val="3"/>
-          <w:numId w:val="1"/>
-        </w:numPr>
-      </w:pPr>
-      <w:r>
-        <w:t>Categorical</w:t>
-      </w:r>
-    </w:p>
-    <w:p>
-      <w:pPr>
-        <w:pStyle w:val="ListParagraph"/>
-        <w:numPr>
-          <w:ilvl w:val="3"/>
-          <w:numId w:val="1"/>
-        </w:numPr>
-      </w:pPr>
-      <w:r>
-        <w:t>Neural Network</w:t>
-      </w:r>
-    </w:p>
-    <w:p>
-      <w:pPr>
-        <w:pStyle w:val="ListParagraph"/>
-        <w:numPr>
-          <w:ilvl w:val="3"/>
-          <w:numId w:val="1"/>
-        </w:numPr>
-      </w:pPr>
-      <w:r>
-        <w:t>Table Search</w:t>
-      </w:r>
-    </w:p>
-    <w:p>
-      <w:pPr>
-        <w:pStyle w:val="ListParagraph"/>
-        <w:numPr>
-          <w:ilvl w:val="1"/>
-          <w:numId w:val="1"/>
-        </w:numPr>
-      </w:pPr>
-      <w:r>
-        <w:t>Training and testing for the best model</w:t>
-      </w:r>
-    </w:p>
-    <w:p>
-      <w:pPr>
-        <w:pStyle w:val="ListParagraph"/>
-        <w:numPr>
-          <w:ilvl w:val="1"/>
-          <w:numId w:val="1"/>
-        </w:numPr>
-      </w:pPr>
-      <w:r>
-        <w:t>Evaluation of results</w:t>
+        <w:t>Create visualizations in Tableau</w:t>
       </w:r>
     </w:p>
     <w:sectPr>
@@ -439,7 +596,7 @@
         <w:rFonts w:ascii="Courier New" w:hAnsi="Courier New" w:cs="Courier New" w:hint="default"/>
       </w:rPr>
     </w:lvl>
-    <w:lvl w:ilvl="5" w:tplc="04090005" w:tentative="1">
+    <w:lvl w:ilvl="5" w:tplc="04090005">
       <w:start w:val="1"/>
       <w:numFmt w:val="bullet"/>
       <w:lvlText w:val=""/>
@@ -451,7 +608,7 @@
         <w:rFonts w:ascii="Wingdings" w:hAnsi="Wingdings" w:hint="default"/>
       </w:rPr>
     </w:lvl>
-    <w:lvl w:ilvl="6" w:tplc="04090001" w:tentative="1">
+    <w:lvl w:ilvl="6" w:tplc="04090001">
       <w:start w:val="1"/>
       <w:numFmt w:val="bullet"/>
       <w:lvlText w:val=""/>

</xml_diff>

<commit_message>
removed spaces from header column of DVOA
</commit_message>
<xml_diff>
--- a/NFL Project Work Flow.docx
+++ b/NFL Project Work Flow.docx
@@ -325,8 +325,6 @@
       <w:r>
         <w:t>e</w:t>
       </w:r>
-      <w:bookmarkStart w:id="0" w:name="_GoBack"/>
-      <w:bookmarkEnd w:id="0"/>
       <w:r>
         <w:t xml:space="preserve"> / Scrape</w:t>
       </w:r>
@@ -354,6 +352,7 @@
       <w:r>
         <w:t xml:space="preserve">Clean up CSV in excel or </w:t>
       </w:r>
+      <w:proofErr w:type="spellStart"/>
       <w:r>
         <w:t>J</w:t>
       </w:r>
@@ -361,7 +360,11 @@
         <w:t>u</w:t>
       </w:r>
       <w:r>
-        <w:t>pyter Notebook</w:t>
+        <w:t>pyter</w:t>
+      </w:r>
+      <w:proofErr w:type="spellEnd"/>
+      <w:r>
+        <w:t xml:space="preserve"> Notebook</w:t>
       </w:r>
     </w:p>
     <w:p>
@@ -504,8 +507,16 @@
       <w:r>
         <w:t>Evaluation of result</w:t>
       </w:r>
-      <w:r>
-        <w:t xml:space="preserve"> – Due: 10/19/19</w:t>
+      <w:bookmarkStart w:id="0" w:name="_GoBack"/>
+      <w:bookmarkEnd w:id="0"/>
+      <w:r>
+        <w:t xml:space="preserve"> </w:t>
+      </w:r>
+      <w:r>
+        <w:rPr>
+          <w:u w:val="single"/>
+        </w:rPr>
+        <w:t>Due: 10/19/19</w:t>
       </w:r>
     </w:p>
     <w:p>

</xml_diff>

<commit_message>
saving backups for database buildout
</commit_message>
<xml_diff>
--- a/NFL Project Work Flow.docx
+++ b/NFL Project Work Flow.docx
@@ -254,16 +254,7 @@
         </w:numPr>
       </w:pPr>
       <w:r>
-        <w:t>Reasoning: T</w:t>
-      </w:r>
-      <w:r>
-        <w:t>ested bye weeks f</w:t>
-      </w:r>
-      <w:r>
-        <w:t>or the noted weeks</w:t>
-      </w:r>
-      <w:r>
-        <w:t>, as bye weeks should reflect a zero value, found the second iteration was bad data as the bye weeks contained data values not equal to zero.</w:t>
+        <w:t>Reasoning: Tested bye weeks for the noted weeks, as bye weeks should reflect a zero value, found the second iteration was bad data as the bye weeks contained data values not equal to zero.</w:t>
       </w:r>
     </w:p>
     <w:p>
@@ -275,10 +266,7 @@
         </w:numPr>
       </w:pPr>
       <w:r>
-        <w:t>Data pre-processing</w:t>
-      </w:r>
-      <w:r>
-        <w:t xml:space="preserve"> </w:t>
+        <w:t xml:space="preserve">Data pre-processing </w:t>
       </w:r>
       <w:r>
         <w:rPr>
@@ -398,6 +386,18 @@
       <w:pPr>
         <w:pStyle w:val="ListParagraph"/>
         <w:numPr>
+          <w:ilvl w:val="5"/>
+          <w:numId w:val="1"/>
+        </w:numPr>
+      </w:pPr>
+      <w:r>
+        <w:t>Include schema very clear what’s going where</w:t>
+      </w:r>
+    </w:p>
+    <w:p>
+      <w:pPr>
+        <w:pStyle w:val="ListParagraph"/>
+        <w:numPr>
           <w:ilvl w:val="1"/>
           <w:numId w:val="1"/>
         </w:numPr>
@@ -431,6 +431,18 @@
       <w:pPr>
         <w:pStyle w:val="ListParagraph"/>
         <w:numPr>
+          <w:ilvl w:val="3"/>
+          <w:numId w:val="1"/>
+        </w:numPr>
+      </w:pPr>
+      <w:r>
+        <w:t>Test everything up to end of 2018 against first 4 weeks of 2019</w:t>
+      </w:r>
+    </w:p>
+    <w:p>
+      <w:pPr>
+        <w:pStyle w:val="ListParagraph"/>
+        <w:numPr>
           <w:ilvl w:val="2"/>
           <w:numId w:val="1"/>
         </w:numPr>
@@ -450,6 +462,8 @@
       <w:r>
         <w:t>Categorical</w:t>
       </w:r>
+      <w:bookmarkStart w:id="0" w:name="_GoBack"/>
+      <w:bookmarkEnd w:id="0"/>
     </w:p>
     <w:p>
       <w:pPr>
@@ -493,7 +507,19 @@
         <w:rPr>
           <w:u w:val="single"/>
         </w:rPr>
-        <w:t>Due: 10/16/19</w:t>
+        <w:t>Due: 10/1</w:t>
+      </w:r>
+      <w:r>
+        <w:rPr>
+          <w:u w:val="single"/>
+        </w:rPr>
+        <w:t>4</w:t>
+      </w:r>
+      <w:r>
+        <w:rPr>
+          <w:u w:val="single"/>
+        </w:rPr>
+        <w:t>/19</w:t>
       </w:r>
     </w:p>
     <w:p>
@@ -507,8 +533,6 @@
       <w:r>
         <w:t>Evaluation of result</w:t>
       </w:r>
-      <w:bookmarkStart w:id="0" w:name="_GoBack"/>
-      <w:bookmarkEnd w:id="0"/>
       <w:r>
         <w:t xml:space="preserve"> </w:t>
       </w:r>
@@ -785,6 +809,7 @@
     <w:lsdException w:name="HTML Sample" w:semiHidden="1" w:unhideWhenUsed="1"/>
     <w:lsdException w:name="HTML Typewriter" w:semiHidden="1" w:unhideWhenUsed="1"/>
     <w:lsdException w:name="HTML Variable" w:semiHidden="1" w:unhideWhenUsed="1"/>
+    <w:lsdException w:name="Normal Table" w:semiHidden="1" w:unhideWhenUsed="1"/>
     <w:lsdException w:name="annotation subject" w:semiHidden="1" w:unhideWhenUsed="1"/>
     <w:lsdException w:name="No List" w:semiHidden="1" w:unhideWhenUsed="1"/>
     <w:lsdException w:name="Outline List 1" w:semiHidden="1" w:unhideWhenUsed="1"/>
@@ -831,8 +856,10 @@
     <w:lsdException w:name="Table Subtle 2" w:semiHidden="1" w:unhideWhenUsed="1"/>
     <w:lsdException w:name="Table Web 1" w:semiHidden="1" w:unhideWhenUsed="1"/>
     <w:lsdException w:name="Table Web 2" w:semiHidden="1" w:unhideWhenUsed="1"/>
+    <w:lsdException w:name="Table Web 3" w:semiHidden="1" w:unhideWhenUsed="1"/>
     <w:lsdException w:name="Balloon Text" w:semiHidden="1" w:unhideWhenUsed="1"/>
     <w:lsdException w:name="Table Grid" w:uiPriority="39"/>
+    <w:lsdException w:name="Table Theme" w:semiHidden="1" w:unhideWhenUsed="1"/>
     <w:lsdException w:name="Placeholder Text" w:semiHidden="1"/>
     <w:lsdException w:name="No Spacing" w:uiPriority="1" w:qFormat="1"/>
     <w:lsdException w:name="Light Shading" w:uiPriority="60"/>

</xml_diff>